<commit_message>
updated ppt & slide transcript
</commit_message>
<xml_diff>
--- a/Data/hack2skill Intel OneAPI Hackathon.docx
+++ b/Data/hack2skill Intel OneAPI Hackathon.docx
@@ -27,27 +27,7 @@
           <w:sz w:val="36"/>
           <w:szCs w:val="36"/>
         </w:rPr>
-        <w:t xml:space="preserve"> Intel </w:t>
-      </w:r>
-      <w:proofErr w:type="spellStart"/>
-      <w:r>
-        <w:rPr>
-          <w:rFonts w:cstheme="minorHAnsi"/>
-          <w:color w:val="000000" w:themeColor="text1"/>
-          <w:sz w:val="36"/>
-          <w:szCs w:val="36"/>
-        </w:rPr>
-        <w:t>OneAPI</w:t>
-      </w:r>
-      <w:proofErr w:type="spellEnd"/>
-      <w:r>
-        <w:rPr>
-          <w:rFonts w:cstheme="minorHAnsi"/>
-          <w:color w:val="000000" w:themeColor="text1"/>
-          <w:sz w:val="36"/>
-          <w:szCs w:val="36"/>
-        </w:rPr>
-        <w:t xml:space="preserve"> Hackathon </w:t>
+        <w:t xml:space="preserve"> Intel OneAPI Hackathon </w:t>
       </w:r>
     </w:p>
     <w:p>
@@ -104,7 +84,6 @@
         </w:rPr>
         <w:t xml:space="preserve"> to our demo presentation on </w:t>
       </w:r>
-      <w:proofErr w:type="spellStart"/>
       <w:r>
         <w:rPr>
           <w:rFonts w:cstheme="minorHAnsi"/>
@@ -113,18 +92,7 @@
           <w:szCs w:val="36"/>
           <w:lang w:val="en-GB"/>
         </w:rPr>
-        <w:t>oneAPI_ODAV</w:t>
-      </w:r>
-      <w:proofErr w:type="spellEnd"/>
-      <w:r>
-        <w:rPr>
-          <w:rFonts w:cstheme="minorHAnsi"/>
-          <w:color w:val="000000" w:themeColor="text1"/>
-          <w:sz w:val="36"/>
-          <w:szCs w:val="36"/>
-          <w:lang w:val="en-GB"/>
-        </w:rPr>
-        <w:t xml:space="preserve"> </w:t>
+        <w:t xml:space="preserve">oneAPI_ODAV </w:t>
       </w:r>
       <w:r>
         <w:rPr>
@@ -135,7 +103,6 @@
         </w:rPr>
         <w:t xml:space="preserve">by team </w:t>
       </w:r>
-      <w:proofErr w:type="spellStart"/>
       <w:r>
         <w:rPr>
           <w:rFonts w:cstheme="minorHAnsi"/>
@@ -145,7 +112,6 @@
         </w:rPr>
         <w:t>Hitaya</w:t>
       </w:r>
-      <w:proofErr w:type="spellEnd"/>
       <w:r>
         <w:rPr>
           <w:rFonts w:cstheme="minorHAnsi"/>
@@ -589,7 +555,6 @@
         </w:rPr>
         <w:t xml:space="preserve">python </w:t>
       </w:r>
-      <w:proofErr w:type="spellStart"/>
       <w:r>
         <w:rPr>
           <w:rFonts w:cstheme="minorHAnsi"/>
@@ -600,7 +565,6 @@
         </w:rPr>
         <w:t>tkinter</w:t>
       </w:r>
-      <w:proofErr w:type="spellEnd"/>
       <w:r>
         <w:rPr>
           <w:rFonts w:cstheme="minorHAnsi"/>
@@ -659,20 +623,8 @@
           <w:szCs w:val="36"/>
           <w:shd w:val="clear" w:color="auto" w:fill="F7F7F8"/>
         </w:rPr>
-        <w:t xml:space="preserve">object detection model built on yolov7 and Intel </w:t>
-      </w:r>
-      <w:proofErr w:type="spellStart"/>
-      <w:r>
-        <w:rPr>
-          <w:rFonts w:cstheme="minorHAnsi"/>
-          <w:color w:val="000000" w:themeColor="text1"/>
-          <w:sz w:val="36"/>
-          <w:szCs w:val="36"/>
-          <w:shd w:val="clear" w:color="auto" w:fill="F7F7F8"/>
-        </w:rPr>
-        <w:t>Pytorch</w:t>
-      </w:r>
-      <w:proofErr w:type="spellEnd"/>
+        <w:t>object detection model built on yolov7 and Intel Pytorch</w:t>
+      </w:r>
       <w:r>
         <w:rPr>
           <w:rFonts w:cstheme="minorHAnsi"/>
@@ -987,29 +939,7 @@
           <w:szCs w:val="36"/>
           <w:shd w:val="clear" w:color="auto" w:fill="F7F7F8"/>
         </w:rPr>
-        <w:t xml:space="preserve">Intel </w:t>
-      </w:r>
-      <w:proofErr w:type="spellStart"/>
-      <w:r>
-        <w:rPr>
-          <w:rFonts w:cstheme="minorHAnsi"/>
-          <w:color w:val="000000" w:themeColor="text1"/>
-          <w:sz w:val="36"/>
-          <w:szCs w:val="36"/>
-          <w:shd w:val="clear" w:color="auto" w:fill="F7F7F8"/>
-        </w:rPr>
-        <w:t>OneAPI</w:t>
-      </w:r>
-      <w:proofErr w:type="spellEnd"/>
-      <w:r>
-        <w:rPr>
-          <w:rFonts w:cstheme="minorHAnsi"/>
-          <w:color w:val="000000" w:themeColor="text1"/>
-          <w:sz w:val="36"/>
-          <w:szCs w:val="36"/>
-          <w:shd w:val="clear" w:color="auto" w:fill="F7F7F8"/>
-        </w:rPr>
-        <w:t xml:space="preserve"> </w:t>
+        <w:t xml:space="preserve">Intel OneAPI </w:t>
       </w:r>
       <w:r>
         <w:rPr>
@@ -1040,20 +970,68 @@
           <w:szCs w:val="36"/>
           <w:shd w:val="clear" w:color="auto" w:fill="F7F7F8"/>
         </w:rPr>
-        <w:t xml:space="preserve">We’re better able to train our models with Intel </w:t>
-      </w:r>
-      <w:proofErr w:type="spellStart"/>
-      <w:r>
-        <w:rPr>
-          <w:rFonts w:cstheme="minorHAnsi"/>
-          <w:color w:val="000000" w:themeColor="text1"/>
-          <w:sz w:val="36"/>
-          <w:szCs w:val="36"/>
-          <w:shd w:val="clear" w:color="auto" w:fill="F7F7F8"/>
-        </w:rPr>
-        <w:t>DevCloud</w:t>
-      </w:r>
-      <w:proofErr w:type="spellEnd"/>
+        <w:t xml:space="preserve">We’re better able to train our models with Intel DevCloud </w:t>
+      </w:r>
+      <w:r>
+        <w:rPr>
+          <w:rFonts w:cstheme="minorHAnsi"/>
+          <w:color w:val="000000" w:themeColor="text1"/>
+          <w:sz w:val="36"/>
+          <w:szCs w:val="36"/>
+          <w:shd w:val="clear" w:color="auto" w:fill="F7F7F8"/>
+        </w:rPr>
+        <w:t>leveraging Intel’s 4th gen Xeon processors.</w:t>
+      </w:r>
+      <w:r>
+        <w:rPr>
+          <w:rFonts w:cstheme="minorHAnsi"/>
+          <w:color w:val="000000" w:themeColor="text1"/>
+          <w:sz w:val="36"/>
+          <w:szCs w:val="36"/>
+          <w:shd w:val="clear" w:color="auto" w:fill="F7F7F8"/>
+        </w:rPr>
+        <w:t xml:space="preserve"> Along with downloadable </w:t>
+      </w:r>
+      <w:r>
+        <w:rPr>
+          <w:rFonts w:cstheme="minorHAnsi"/>
+          <w:color w:val="000000" w:themeColor="text1"/>
+          <w:sz w:val="36"/>
+          <w:szCs w:val="36"/>
+          <w:shd w:val="clear" w:color="auto" w:fill="F7F7F8"/>
+        </w:rPr>
+        <w:t xml:space="preserve">large </w:t>
+      </w:r>
+      <w:r>
+        <w:rPr>
+          <w:rFonts w:cstheme="minorHAnsi"/>
+          <w:color w:val="000000" w:themeColor="text1"/>
+          <w:sz w:val="36"/>
+          <w:szCs w:val="36"/>
+          <w:shd w:val="clear" w:color="auto" w:fill="F7F7F8"/>
+        </w:rPr>
+        <w:t>open</w:t>
+      </w:r>
+      <w:r>
+        <w:rPr>
+          <w:rFonts w:cstheme="minorHAnsi"/>
+          <w:color w:val="000000" w:themeColor="text1"/>
+          <w:sz w:val="36"/>
+          <w:szCs w:val="36"/>
+          <w:shd w:val="clear" w:color="auto" w:fill="F7F7F8"/>
+        </w:rPr>
+        <w:t>-source</w:t>
+      </w:r>
+      <w:r>
+        <w:rPr>
+          <w:rFonts w:cstheme="minorHAnsi"/>
+          <w:color w:val="000000" w:themeColor="text1"/>
+          <w:sz w:val="36"/>
+          <w:szCs w:val="36"/>
+          <w:shd w:val="clear" w:color="auto" w:fill="F7F7F8"/>
+        </w:rPr>
+        <w:t xml:space="preserve"> datasets</w:t>
+      </w:r>
       <w:r>
         <w:rPr>
           <w:rFonts w:cstheme="minorHAnsi"/>
@@ -1072,57 +1050,17 @@
           <w:szCs w:val="36"/>
           <w:shd w:val="clear" w:color="auto" w:fill="F7F7F8"/>
         </w:rPr>
-        <w:t>leveraging Intel’s 4th gen Xeon processors.</w:t>
-      </w:r>
-      <w:r>
-        <w:rPr>
-          <w:rFonts w:cstheme="minorHAnsi"/>
-          <w:color w:val="000000" w:themeColor="text1"/>
-          <w:sz w:val="36"/>
-          <w:szCs w:val="36"/>
-          <w:shd w:val="clear" w:color="auto" w:fill="F7F7F8"/>
-        </w:rPr>
-        <w:t xml:space="preserve"> Along with downloadable </w:t>
-      </w:r>
-      <w:r>
-        <w:rPr>
-          <w:rFonts w:cstheme="minorHAnsi"/>
-          <w:color w:val="000000" w:themeColor="text1"/>
-          <w:sz w:val="36"/>
-          <w:szCs w:val="36"/>
-          <w:shd w:val="clear" w:color="auto" w:fill="F7F7F8"/>
-        </w:rPr>
-        <w:t xml:space="preserve">large </w:t>
-      </w:r>
-      <w:r>
-        <w:rPr>
-          <w:rFonts w:cstheme="minorHAnsi"/>
-          <w:color w:val="000000" w:themeColor="text1"/>
-          <w:sz w:val="36"/>
-          <w:szCs w:val="36"/>
-          <w:shd w:val="clear" w:color="auto" w:fill="F7F7F8"/>
-        </w:rPr>
-        <w:t>open</w:t>
-      </w:r>
-      <w:r>
-        <w:rPr>
-          <w:rFonts w:cstheme="minorHAnsi"/>
-          <w:color w:val="000000" w:themeColor="text1"/>
-          <w:sz w:val="36"/>
-          <w:szCs w:val="36"/>
-          <w:shd w:val="clear" w:color="auto" w:fill="F7F7F8"/>
-        </w:rPr>
-        <w:t>-source</w:t>
-      </w:r>
-      <w:r>
-        <w:rPr>
-          <w:rFonts w:cstheme="minorHAnsi"/>
-          <w:color w:val="000000" w:themeColor="text1"/>
-          <w:sz w:val="36"/>
-          <w:szCs w:val="36"/>
-          <w:shd w:val="clear" w:color="auto" w:fill="F7F7F8"/>
-        </w:rPr>
-        <w:t xml:space="preserve"> datasets</w:t>
+        <w:t>on-premise</w:t>
+      </w:r>
+      <w:r>
+        <w:rPr>
+          <w:rFonts w:cstheme="minorHAnsi"/>
+          <w:color w:val="000000" w:themeColor="text1"/>
+          <w:sz w:val="36"/>
+          <w:szCs w:val="36"/>
+          <w:shd w:val="clear" w:color="auto" w:fill="F7F7F8"/>
+        </w:rPr>
+        <w:t>.</w:t>
       </w:r>
       <w:r>
         <w:rPr>
@@ -1142,17 +1080,67 @@
           <w:szCs w:val="36"/>
           <w:shd w:val="clear" w:color="auto" w:fill="F7F7F8"/>
         </w:rPr>
-        <w:t>on-premise</w:t>
-      </w:r>
-      <w:r>
-        <w:rPr>
-          <w:rFonts w:cstheme="minorHAnsi"/>
-          <w:color w:val="000000" w:themeColor="text1"/>
-          <w:sz w:val="36"/>
-          <w:szCs w:val="36"/>
-          <w:shd w:val="clear" w:color="auto" w:fill="F7F7F8"/>
-        </w:rPr>
-        <w:t>.</w:t>
+        <w:t xml:space="preserve">Model training gains </w:t>
+      </w:r>
+      <w:r>
+        <w:rPr>
+          <w:rFonts w:cstheme="minorHAnsi"/>
+          <w:color w:val="000000" w:themeColor="text1"/>
+          <w:sz w:val="36"/>
+          <w:szCs w:val="36"/>
+          <w:shd w:val="clear" w:color="auto" w:fill="F7F7F8"/>
+        </w:rPr>
+        <w:t xml:space="preserve">enormous </w:t>
+      </w:r>
+      <w:r>
+        <w:rPr>
+          <w:rFonts w:cstheme="minorHAnsi"/>
+          <w:color w:val="000000" w:themeColor="text1"/>
+          <w:sz w:val="36"/>
+          <w:szCs w:val="36"/>
+          <w:shd w:val="clear" w:color="auto" w:fill="F7F7F8"/>
+        </w:rPr>
+        <w:t>performance speed</w:t>
+      </w:r>
+      <w:r>
+        <w:rPr>
+          <w:rFonts w:cstheme="minorHAnsi"/>
+          <w:color w:val="000000" w:themeColor="text1"/>
+          <w:sz w:val="36"/>
+          <w:szCs w:val="36"/>
+          <w:shd w:val="clear" w:color="auto" w:fill="F7F7F8"/>
+        </w:rPr>
+        <w:t xml:space="preserve"> ups</w:t>
+      </w:r>
+      <w:r>
+        <w:rPr>
+          <w:rFonts w:cstheme="minorHAnsi"/>
+          <w:color w:val="000000" w:themeColor="text1"/>
+          <w:sz w:val="36"/>
+          <w:szCs w:val="36"/>
+          <w:shd w:val="clear" w:color="auto" w:fill="F7F7F8"/>
+        </w:rPr>
+        <w:t xml:space="preserve"> as</w:t>
+      </w:r>
+      <w:r>
+        <w:rPr>
+          <w:rFonts w:cstheme="minorHAnsi"/>
+          <w:color w:val="000000" w:themeColor="text1"/>
+          <w:sz w:val="36"/>
+          <w:szCs w:val="36"/>
+          <w:shd w:val="clear" w:color="auto" w:fill="F7F7F8"/>
+        </w:rPr>
+        <w:t xml:space="preserve"> we make use of Intel </w:t>
+      </w:r>
+      <w:r>
+        <w:rPr>
+          <w:rFonts w:cstheme="minorHAnsi"/>
+          <w:color w:val="000000" w:themeColor="text1"/>
+          <w:sz w:val="36"/>
+          <w:szCs w:val="36"/>
+          <w:shd w:val="clear" w:color="auto" w:fill="F7F7F8"/>
+        </w:rPr>
+        <w:t>extension</w:t>
       </w:r>
       <w:r>
         <w:rPr>
@@ -1172,67 +1160,7 @@
           <w:szCs w:val="36"/>
           <w:shd w:val="clear" w:color="auto" w:fill="F7F7F8"/>
         </w:rPr>
-        <w:t xml:space="preserve">Model training gains </w:t>
-      </w:r>
-      <w:r>
-        <w:rPr>
-          <w:rFonts w:cstheme="minorHAnsi"/>
-          <w:color w:val="000000" w:themeColor="text1"/>
-          <w:sz w:val="36"/>
-          <w:szCs w:val="36"/>
-          <w:shd w:val="clear" w:color="auto" w:fill="F7F7F8"/>
-        </w:rPr>
-        <w:t xml:space="preserve">enormous </w:t>
-      </w:r>
-      <w:r>
-        <w:rPr>
-          <w:rFonts w:cstheme="minorHAnsi"/>
-          <w:color w:val="000000" w:themeColor="text1"/>
-          <w:sz w:val="36"/>
-          <w:szCs w:val="36"/>
-          <w:shd w:val="clear" w:color="auto" w:fill="F7F7F8"/>
-        </w:rPr>
-        <w:t>performance speed</w:t>
-      </w:r>
-      <w:r>
-        <w:rPr>
-          <w:rFonts w:cstheme="minorHAnsi"/>
-          <w:color w:val="000000" w:themeColor="text1"/>
-          <w:sz w:val="36"/>
-          <w:szCs w:val="36"/>
-          <w:shd w:val="clear" w:color="auto" w:fill="F7F7F8"/>
-        </w:rPr>
-        <w:t xml:space="preserve"> ups</w:t>
-      </w:r>
-      <w:r>
-        <w:rPr>
-          <w:rFonts w:cstheme="minorHAnsi"/>
-          <w:color w:val="000000" w:themeColor="text1"/>
-          <w:sz w:val="36"/>
-          <w:szCs w:val="36"/>
-          <w:shd w:val="clear" w:color="auto" w:fill="F7F7F8"/>
-        </w:rPr>
-        <w:t xml:space="preserve"> as</w:t>
-      </w:r>
-      <w:r>
-        <w:rPr>
-          <w:rFonts w:cstheme="minorHAnsi"/>
-          <w:color w:val="000000" w:themeColor="text1"/>
-          <w:sz w:val="36"/>
-          <w:szCs w:val="36"/>
-          <w:shd w:val="clear" w:color="auto" w:fill="F7F7F8"/>
-        </w:rPr>
-        <w:t xml:space="preserve"> we make use of Intel </w:t>
-      </w:r>
-      <w:r>
-        <w:rPr>
-          <w:rFonts w:cstheme="minorHAnsi"/>
-          <w:color w:val="000000" w:themeColor="text1"/>
-          <w:sz w:val="36"/>
-          <w:szCs w:val="36"/>
-          <w:shd w:val="clear" w:color="auto" w:fill="F7F7F8"/>
-        </w:rPr>
-        <w:t>extension</w:t>
+        <w:t>for</w:t>
       </w:r>
       <w:r>
         <w:rPr>
@@ -1252,27 +1180,6 @@
           <w:szCs w:val="36"/>
           <w:shd w:val="clear" w:color="auto" w:fill="F7F7F8"/>
         </w:rPr>
-        <w:t>for</w:t>
-      </w:r>
-      <w:r>
-        <w:rPr>
-          <w:rFonts w:cstheme="minorHAnsi"/>
-          <w:color w:val="000000" w:themeColor="text1"/>
-          <w:sz w:val="36"/>
-          <w:szCs w:val="36"/>
-          <w:shd w:val="clear" w:color="auto" w:fill="F7F7F8"/>
-        </w:rPr>
-        <w:t xml:space="preserve"> </w:t>
-      </w:r>
-      <w:proofErr w:type="spellStart"/>
-      <w:r>
-        <w:rPr>
-          <w:rFonts w:cstheme="minorHAnsi"/>
-          <w:color w:val="000000" w:themeColor="text1"/>
-          <w:sz w:val="36"/>
-          <w:szCs w:val="36"/>
-          <w:shd w:val="clear" w:color="auto" w:fill="F7F7F8"/>
-        </w:rPr>
         <w:t>P</w:t>
       </w:r>
       <w:r>
@@ -1303,18 +1210,7 @@
           <w:szCs w:val="36"/>
           <w:shd w:val="clear" w:color="auto" w:fill="F7F7F8"/>
         </w:rPr>
-        <w:t>orch</w:t>
-      </w:r>
-      <w:proofErr w:type="spellEnd"/>
-      <w:r>
-        <w:rPr>
-          <w:rFonts w:cstheme="minorHAnsi"/>
-          <w:color w:val="000000" w:themeColor="text1"/>
-          <w:sz w:val="36"/>
-          <w:szCs w:val="36"/>
-          <w:shd w:val="clear" w:color="auto" w:fill="F7F7F8"/>
-        </w:rPr>
-        <w:t xml:space="preserve">. On top of these, Intel </w:t>
+        <w:t xml:space="preserve">orch. On top of these, Intel </w:t>
       </w:r>
       <w:r>
         <w:rPr>
@@ -1537,29 +1433,7 @@
           <w:szCs w:val="36"/>
           <w:shd w:val="clear" w:color="auto" w:fill="F7F7F8"/>
         </w:rPr>
-        <w:t xml:space="preserve"> using Intel’s </w:t>
-      </w:r>
-      <w:proofErr w:type="spellStart"/>
-      <w:r>
-        <w:rPr>
-          <w:rFonts w:cstheme="minorHAnsi"/>
-          <w:color w:val="000000" w:themeColor="text1"/>
-          <w:sz w:val="36"/>
-          <w:szCs w:val="36"/>
-          <w:shd w:val="clear" w:color="auto" w:fill="F7F7F8"/>
-        </w:rPr>
-        <w:t>OneAPI</w:t>
-      </w:r>
-      <w:proofErr w:type="spellEnd"/>
-      <w:r>
-        <w:rPr>
-          <w:rFonts w:cstheme="minorHAnsi"/>
-          <w:color w:val="000000" w:themeColor="text1"/>
-          <w:sz w:val="36"/>
-          <w:szCs w:val="36"/>
-          <w:shd w:val="clear" w:color="auto" w:fill="F7F7F8"/>
-        </w:rPr>
-        <w:t xml:space="preserve"> AI analytics toolkit and libraries.</w:t>
+        <w:t xml:space="preserve"> using Intel’s OneAPI AI analytics toolkit and libraries.</w:t>
       </w:r>
       <w:r>
         <w:rPr>
@@ -1599,20 +1473,8 @@
           <w:szCs w:val="36"/>
           <w:shd w:val="clear" w:color="auto" w:fill="F7F7F8"/>
         </w:rPr>
-        <w:t xml:space="preserve">gains almost 1.5x performance speed in comparison to normal </w:t>
-      </w:r>
-      <w:proofErr w:type="spellStart"/>
-      <w:r>
-        <w:rPr>
-          <w:rFonts w:cstheme="minorHAnsi"/>
-          <w:color w:val="000000" w:themeColor="text1"/>
-          <w:sz w:val="36"/>
-          <w:szCs w:val="36"/>
-          <w:shd w:val="clear" w:color="auto" w:fill="F7F7F8"/>
-        </w:rPr>
-        <w:t>PyTorch</w:t>
-      </w:r>
-      <w:proofErr w:type="spellEnd"/>
+        <w:t>gains almost 1.5x performance speed in comparison to normal PyTorch</w:t>
+      </w:r>
       <w:r>
         <w:rPr>
           <w:rFonts w:cstheme="minorHAnsi"/>
@@ -1622,6 +1484,16 @@
           <w:shd w:val="clear" w:color="auto" w:fill="F7F7F8"/>
         </w:rPr>
         <w:t>.</w:t>
+      </w:r>
+      <w:r>
+        <w:rPr>
+          <w:rFonts w:cstheme="minorHAnsi"/>
+          <w:color w:val="000000" w:themeColor="text1"/>
+          <w:sz w:val="36"/>
+          <w:szCs w:val="36"/>
+          <w:shd w:val="clear" w:color="auto" w:fill="F7F7F8"/>
+        </w:rPr>
+        <w:t xml:space="preserve"> The graph below shows CPU Wall time comparison between Pytorch vs IPEX.</w:t>
       </w:r>
     </w:p>
     <w:p>
@@ -1703,25 +1575,14 @@
         <w:lastRenderedPageBreak/>
         <w:t xml:space="preserve">Our </w:t>
       </w:r>
-      <w:proofErr w:type="spellStart"/>
-      <w:r>
-        <w:rPr>
-          <w:rFonts w:cstheme="minorHAnsi"/>
-          <w:sz w:val="36"/>
-          <w:szCs w:val="36"/>
-          <w:shd w:val="clear" w:color="auto" w:fill="F7F7F8"/>
-        </w:rPr>
-        <w:t>github</w:t>
-      </w:r>
-      <w:proofErr w:type="spellEnd"/>
-      <w:r>
-        <w:rPr>
-          <w:rFonts w:cstheme="minorHAnsi"/>
-          <w:sz w:val="36"/>
-          <w:szCs w:val="36"/>
-          <w:shd w:val="clear" w:color="auto" w:fill="F7F7F8"/>
-        </w:rPr>
-        <w:t xml:space="preserve"> codebase links are mentioned below.</w:t>
+      <w:r>
+        <w:rPr>
+          <w:rFonts w:cstheme="minorHAnsi"/>
+          <w:sz w:val="36"/>
+          <w:szCs w:val="36"/>
+          <w:shd w:val="clear" w:color="auto" w:fill="F7F7F8"/>
+        </w:rPr>
+        <w:t>github codebase links are mentioned below.</w:t>
       </w:r>
       <w:r>
         <w:rPr>
@@ -1741,25 +1602,14 @@
         </w:rPr>
         <w:t xml:space="preserve">Intel </w:t>
       </w:r>
-      <w:proofErr w:type="spellStart"/>
-      <w:r>
-        <w:rPr>
-          <w:rFonts w:cstheme="minorHAnsi"/>
-          <w:sz w:val="36"/>
-          <w:szCs w:val="36"/>
-          <w:shd w:val="clear" w:color="auto" w:fill="F7F7F8"/>
-        </w:rPr>
-        <w:t>DevMesh</w:t>
-      </w:r>
-      <w:proofErr w:type="spellEnd"/>
-      <w:r>
-        <w:rPr>
-          <w:rFonts w:cstheme="minorHAnsi"/>
-          <w:sz w:val="36"/>
-          <w:szCs w:val="36"/>
-          <w:shd w:val="clear" w:color="auto" w:fill="F7F7F8"/>
-        </w:rPr>
-        <w:t xml:space="preserve"> as we were waiting for the hackathon to get over.</w:t>
+      <w:r>
+        <w:rPr>
+          <w:rFonts w:cstheme="minorHAnsi"/>
+          <w:sz w:val="36"/>
+          <w:szCs w:val="36"/>
+          <w:shd w:val="clear" w:color="auto" w:fill="F7F7F8"/>
+        </w:rPr>
+        <w:t>DevMesh as we were waiting for the hackathon to get over.</w:t>
       </w:r>
     </w:p>
     <w:p>

</xml_diff>

<commit_message>
ppt & transcript updated
</commit_message>
<xml_diff>
--- a/Data/hack2skill Intel OneAPI Hackathon.docx
+++ b/Data/hack2skill Intel OneAPI Hackathon.docx
@@ -27,7 +27,27 @@
           <w:sz w:val="36"/>
           <w:szCs w:val="36"/>
         </w:rPr>
-        <w:t xml:space="preserve"> Intel OneAPI Hackathon </w:t>
+        <w:t xml:space="preserve"> Intel </w:t>
+      </w:r>
+      <w:proofErr w:type="spellStart"/>
+      <w:r>
+        <w:rPr>
+          <w:rFonts w:cstheme="minorHAnsi"/>
+          <w:color w:val="000000" w:themeColor="text1"/>
+          <w:sz w:val="36"/>
+          <w:szCs w:val="36"/>
+        </w:rPr>
+        <w:t>OneAPI</w:t>
+      </w:r>
+      <w:proofErr w:type="spellEnd"/>
+      <w:r>
+        <w:rPr>
+          <w:rFonts w:cstheme="minorHAnsi"/>
+          <w:color w:val="000000" w:themeColor="text1"/>
+          <w:sz w:val="36"/>
+          <w:szCs w:val="36"/>
+        </w:rPr>
+        <w:t xml:space="preserve"> Hackathon </w:t>
       </w:r>
     </w:p>
     <w:p>
@@ -84,6 +104,7 @@
         </w:rPr>
         <w:t xml:space="preserve"> to our demo presentation on </w:t>
       </w:r>
+      <w:proofErr w:type="spellStart"/>
       <w:r>
         <w:rPr>
           <w:rFonts w:cstheme="minorHAnsi"/>
@@ -92,7 +113,18 @@
           <w:szCs w:val="36"/>
           <w:lang w:val="en-GB"/>
         </w:rPr>
-        <w:t xml:space="preserve">oneAPI_ODAV </w:t>
+        <w:t>oneAPI_ODAV</w:t>
+      </w:r>
+      <w:proofErr w:type="spellEnd"/>
+      <w:r>
+        <w:rPr>
+          <w:rFonts w:cstheme="minorHAnsi"/>
+          <w:color w:val="000000" w:themeColor="text1"/>
+          <w:sz w:val="36"/>
+          <w:szCs w:val="36"/>
+          <w:lang w:val="en-GB"/>
+        </w:rPr>
+        <w:t xml:space="preserve"> </w:t>
       </w:r>
       <w:r>
         <w:rPr>
@@ -103,6 +135,7 @@
         </w:rPr>
         <w:t xml:space="preserve">by team </w:t>
       </w:r>
+      <w:proofErr w:type="spellStart"/>
       <w:r>
         <w:rPr>
           <w:rFonts w:cstheme="minorHAnsi"/>
@@ -112,6 +145,7 @@
         </w:rPr>
         <w:t>Hitaya</w:t>
       </w:r>
+      <w:proofErr w:type="spellEnd"/>
       <w:r>
         <w:rPr>
           <w:rFonts w:cstheme="minorHAnsi"/>
@@ -176,25 +210,25 @@
           <w:sz w:val="36"/>
           <w:szCs w:val="36"/>
         </w:rPr>
-        <w:t xml:space="preserve">Object Detection </w:t>
-      </w:r>
-      <w:r>
-        <w:rPr>
-          <w:rFonts w:cstheme="minorHAnsi"/>
-          <w:color w:val="000000" w:themeColor="text1"/>
-          <w:sz w:val="36"/>
-          <w:szCs w:val="36"/>
-        </w:rPr>
-        <w:t>for</w:t>
-      </w:r>
-      <w:r>
-        <w:rPr>
-          <w:rFonts w:cstheme="minorHAnsi"/>
-          <w:color w:val="000000" w:themeColor="text1"/>
-          <w:sz w:val="36"/>
-          <w:szCs w:val="36"/>
-        </w:rPr>
-        <w:t xml:space="preserve"> Autonomous Vehicles</w:t>
+        <w:t>Object Detection</w:t>
+      </w:r>
+      <w:r>
+        <w:rPr>
+          <w:rFonts w:cstheme="minorHAnsi"/>
+          <w:color w:val="000000" w:themeColor="text1"/>
+          <w:sz w:val="36"/>
+          <w:szCs w:val="36"/>
+        </w:rPr>
+        <w:t xml:space="preserve"> </w:t>
+      </w:r>
+      <w:r>
+        <w:rPr>
+          <w:rFonts w:cstheme="minorHAnsi"/>
+          <w:color w:val="000000" w:themeColor="text1"/>
+          <w:sz w:val="36"/>
+          <w:szCs w:val="36"/>
+        </w:rPr>
+        <w:t>for Autonomous Vehicles</w:t>
       </w:r>
       <w:r>
         <w:rPr>
@@ -270,7 +304,29 @@
           <w:szCs w:val="36"/>
           <w:shd w:val="clear" w:color="auto" w:fill="F7F7F8"/>
         </w:rPr>
-        <w:t>Intel OneAPI AI Analytics Toolkit and Libraries</w:t>
+        <w:t xml:space="preserve">Intel </w:t>
+      </w:r>
+      <w:proofErr w:type="spellStart"/>
+      <w:r>
+        <w:rPr>
+          <w:rFonts w:cstheme="minorHAnsi"/>
+          <w:color w:val="000000" w:themeColor="text1"/>
+          <w:sz w:val="36"/>
+          <w:szCs w:val="36"/>
+          <w:shd w:val="clear" w:color="auto" w:fill="F7F7F8"/>
+        </w:rPr>
+        <w:t>OneAPI</w:t>
+      </w:r>
+      <w:proofErr w:type="spellEnd"/>
+      <w:r>
+        <w:rPr>
+          <w:rFonts w:cstheme="minorHAnsi"/>
+          <w:color w:val="000000" w:themeColor="text1"/>
+          <w:sz w:val="36"/>
+          <w:szCs w:val="36"/>
+          <w:shd w:val="clear" w:color="auto" w:fill="F7F7F8"/>
+        </w:rPr>
+        <w:t xml:space="preserve"> AI Analytics Toolkit and Libraries</w:t>
       </w:r>
       <w:r>
         <w:rPr>
@@ -291,6 +347,36 @@
           <w:shd w:val="clear" w:color="auto" w:fill="F7F7F8"/>
         </w:rPr>
         <w:t xml:space="preserve">advanced object detection </w:t>
+      </w:r>
+      <w:r>
+        <w:rPr>
+          <w:rFonts w:cstheme="minorHAnsi"/>
+          <w:color w:val="000000" w:themeColor="text1"/>
+          <w:sz w:val="36"/>
+          <w:szCs w:val="36"/>
+          <w:shd w:val="clear" w:color="auto" w:fill="F7F7F8"/>
+        </w:rPr>
+        <w:t xml:space="preserve">and </w:t>
+      </w:r>
+      <w:r>
+        <w:rPr>
+          <w:rFonts w:cstheme="minorHAnsi"/>
+          <w:color w:val="000000" w:themeColor="text1"/>
+          <w:sz w:val="36"/>
+          <w:szCs w:val="36"/>
+          <w:shd w:val="clear" w:color="auto" w:fill="F7F7F8"/>
+        </w:rPr>
+        <w:t xml:space="preserve">instance </w:t>
+      </w:r>
+      <w:r>
+        <w:rPr>
+          <w:rFonts w:cstheme="minorHAnsi"/>
+          <w:color w:val="000000" w:themeColor="text1"/>
+          <w:sz w:val="36"/>
+          <w:szCs w:val="36"/>
+          <w:shd w:val="clear" w:color="auto" w:fill="F7F7F8"/>
+        </w:rPr>
+        <w:t xml:space="preserve">segmentation </w:t>
       </w:r>
       <w:r>
         <w:rPr>
@@ -555,6 +641,7 @@
         </w:rPr>
         <w:t xml:space="preserve">python </w:t>
       </w:r>
+      <w:proofErr w:type="spellStart"/>
       <w:r>
         <w:rPr>
           <w:rFonts w:cstheme="minorHAnsi"/>
@@ -565,6 +652,7 @@
         </w:rPr>
         <w:t>tkinter</w:t>
       </w:r>
+      <w:proofErr w:type="spellEnd"/>
       <w:r>
         <w:rPr>
           <w:rFonts w:cstheme="minorHAnsi"/>
@@ -623,8 +711,60 @@
           <w:szCs w:val="36"/>
           <w:shd w:val="clear" w:color="auto" w:fill="F7F7F8"/>
         </w:rPr>
-        <w:t>object detection model built on yolov7 and Intel Pytorch</w:t>
-      </w:r>
+        <w:t xml:space="preserve">object detection </w:t>
+      </w:r>
+      <w:r>
+        <w:rPr>
+          <w:rFonts w:cstheme="minorHAnsi"/>
+          <w:color w:val="000000" w:themeColor="text1"/>
+          <w:sz w:val="36"/>
+          <w:szCs w:val="36"/>
+          <w:shd w:val="clear" w:color="auto" w:fill="F7F7F8"/>
+        </w:rPr>
+        <w:t xml:space="preserve">&amp; </w:t>
+      </w:r>
+      <w:r>
+        <w:rPr>
+          <w:rFonts w:cstheme="minorHAnsi"/>
+          <w:color w:val="000000" w:themeColor="text1"/>
+          <w:sz w:val="36"/>
+          <w:szCs w:val="36"/>
+          <w:shd w:val="clear" w:color="auto" w:fill="F7F7F8"/>
+        </w:rPr>
+        <w:t xml:space="preserve">instance </w:t>
+      </w:r>
+      <w:r>
+        <w:rPr>
+          <w:rFonts w:cstheme="minorHAnsi"/>
+          <w:color w:val="000000" w:themeColor="text1"/>
+          <w:sz w:val="36"/>
+          <w:szCs w:val="36"/>
+          <w:shd w:val="clear" w:color="auto" w:fill="F7F7F8"/>
+        </w:rPr>
+        <w:t xml:space="preserve">segmentation </w:t>
+      </w:r>
+      <w:r>
+        <w:rPr>
+          <w:rFonts w:cstheme="minorHAnsi"/>
+          <w:color w:val="000000" w:themeColor="text1"/>
+          <w:sz w:val="36"/>
+          <w:szCs w:val="36"/>
+          <w:shd w:val="clear" w:color="auto" w:fill="F7F7F8"/>
+        </w:rPr>
+        <w:t xml:space="preserve">model built on yolov7 and Intel </w:t>
+      </w:r>
+      <w:proofErr w:type="spellStart"/>
+      <w:r>
+        <w:rPr>
+          <w:rFonts w:cstheme="minorHAnsi"/>
+          <w:color w:val="000000" w:themeColor="text1"/>
+          <w:sz w:val="36"/>
+          <w:szCs w:val="36"/>
+          <w:shd w:val="clear" w:color="auto" w:fill="F7F7F8"/>
+        </w:rPr>
+        <w:t>Pytorch</w:t>
+      </w:r>
+      <w:proofErr w:type="spellEnd"/>
       <w:r>
         <w:rPr>
           <w:rFonts w:cstheme="minorHAnsi"/>
@@ -693,7 +833,7 @@
           <w:szCs w:val="36"/>
           <w:shd w:val="clear" w:color="auto" w:fill="F7F7F8"/>
         </w:rPr>
-        <w:t xml:space="preserve">On top of this we’ve some more additional data on different weather conditions, adverse road conditions such as potholes, graffiti etc. We’ve implemented these via our data labelling feature which we </w:t>
+        <w:t xml:space="preserve">On top of this we’ve some more additional data on different weather conditions, adverse road conditions such as potholes, graffiti etc. We’ve implemented these via our data </w:t>
       </w:r>
       <w:r>
         <w:rPr>
@@ -704,7 +844,7 @@
           <w:shd w:val="clear" w:color="auto" w:fill="F7F7F8"/>
         </w:rPr>
         <w:lastRenderedPageBreak/>
-        <w:t>built from scratch, that allows us to custom annotate coordinates of the bounding boxes</w:t>
+        <w:t>labelling feature which we built from scratch, that allows us to custom annotate coordinates of the bounding boxes</w:t>
       </w:r>
       <w:r>
         <w:rPr>
@@ -864,6 +1004,27 @@
       <w:pPr>
         <w:rPr>
           <w:rFonts w:cstheme="minorHAnsi"/>
+          <w:color w:val="000000" w:themeColor="text1"/>
+          <w:sz w:val="36"/>
+          <w:szCs w:val="36"/>
+          <w:shd w:val="clear" w:color="auto" w:fill="F7F7F8"/>
+        </w:rPr>
+      </w:pPr>
+      <w:r>
+        <w:rPr>
+          <w:rFonts w:cstheme="minorHAnsi"/>
+          <w:color w:val="000000" w:themeColor="text1"/>
+          <w:sz w:val="36"/>
+          <w:szCs w:val="36"/>
+          <w:shd w:val="clear" w:color="auto" w:fill="F7F7F8"/>
+        </w:rPr>
+        <w:t xml:space="preserve">We’re running a GUI app instead of webapp since it can be embedded into car dashboard systems. </w:t>
+      </w:r>
+    </w:p>
+    <w:p>
+      <w:pPr>
+        <w:rPr>
+          <w:rFonts w:cstheme="minorHAnsi"/>
           <w:color w:val="FF0000"/>
           <w:sz w:val="36"/>
           <w:szCs w:val="36"/>
@@ -939,7 +1100,29 @@
           <w:szCs w:val="36"/>
           <w:shd w:val="clear" w:color="auto" w:fill="F7F7F8"/>
         </w:rPr>
-        <w:t xml:space="preserve">Intel OneAPI </w:t>
+        <w:t xml:space="preserve">Intel </w:t>
+      </w:r>
+      <w:proofErr w:type="spellStart"/>
+      <w:r>
+        <w:rPr>
+          <w:rFonts w:cstheme="minorHAnsi"/>
+          <w:color w:val="000000" w:themeColor="text1"/>
+          <w:sz w:val="36"/>
+          <w:szCs w:val="36"/>
+          <w:shd w:val="clear" w:color="auto" w:fill="F7F7F8"/>
+        </w:rPr>
+        <w:t>OneAPI</w:t>
+      </w:r>
+      <w:proofErr w:type="spellEnd"/>
+      <w:r>
+        <w:rPr>
+          <w:rFonts w:cstheme="minorHAnsi"/>
+          <w:color w:val="000000" w:themeColor="text1"/>
+          <w:sz w:val="36"/>
+          <w:szCs w:val="36"/>
+          <w:shd w:val="clear" w:color="auto" w:fill="F7F7F8"/>
+        </w:rPr>
+        <w:t xml:space="preserve"> </w:t>
       </w:r>
       <w:r>
         <w:rPr>
@@ -970,7 +1153,29 @@
           <w:szCs w:val="36"/>
           <w:shd w:val="clear" w:color="auto" w:fill="F7F7F8"/>
         </w:rPr>
-        <w:t xml:space="preserve">We’re better able to train our models with Intel DevCloud </w:t>
+        <w:t xml:space="preserve">We’re better able to train our models with Intel </w:t>
+      </w:r>
+      <w:proofErr w:type="spellStart"/>
+      <w:r>
+        <w:rPr>
+          <w:rFonts w:cstheme="minorHAnsi"/>
+          <w:color w:val="000000" w:themeColor="text1"/>
+          <w:sz w:val="36"/>
+          <w:szCs w:val="36"/>
+          <w:shd w:val="clear" w:color="auto" w:fill="F7F7F8"/>
+        </w:rPr>
+        <w:t>DevCloud</w:t>
+      </w:r>
+      <w:proofErr w:type="spellEnd"/>
+      <w:r>
+        <w:rPr>
+          <w:rFonts w:cstheme="minorHAnsi"/>
+          <w:color w:val="000000" w:themeColor="text1"/>
+          <w:sz w:val="36"/>
+          <w:szCs w:val="36"/>
+          <w:shd w:val="clear" w:color="auto" w:fill="F7F7F8"/>
+        </w:rPr>
+        <w:t xml:space="preserve"> </w:t>
       </w:r>
       <w:r>
         <w:rPr>
@@ -1172,6 +1377,7 @@
         </w:rPr>
         <w:t xml:space="preserve"> </w:t>
       </w:r>
+      <w:proofErr w:type="spellStart"/>
       <w:r>
         <w:rPr>
           <w:rFonts w:cstheme="minorHAnsi"/>
@@ -1210,7 +1416,18 @@
           <w:szCs w:val="36"/>
           <w:shd w:val="clear" w:color="auto" w:fill="F7F7F8"/>
         </w:rPr>
-        <w:t xml:space="preserve">orch. On top of these, Intel </w:t>
+        <w:t>orch</w:t>
+      </w:r>
+      <w:proofErr w:type="spellEnd"/>
+      <w:r>
+        <w:rPr>
+          <w:rFonts w:cstheme="minorHAnsi"/>
+          <w:color w:val="000000" w:themeColor="text1"/>
+          <w:sz w:val="36"/>
+          <w:szCs w:val="36"/>
+          <w:shd w:val="clear" w:color="auto" w:fill="F7F7F8"/>
+        </w:rPr>
+        <w:t xml:space="preserve">. On top of these, Intel </w:t>
       </w:r>
       <w:r>
         <w:rPr>
@@ -1433,7 +1650,29 @@
           <w:szCs w:val="36"/>
           <w:shd w:val="clear" w:color="auto" w:fill="F7F7F8"/>
         </w:rPr>
-        <w:t xml:space="preserve"> using Intel’s OneAPI AI analytics toolkit and libraries.</w:t>
+        <w:t xml:space="preserve"> using Intel’s </w:t>
+      </w:r>
+      <w:proofErr w:type="spellStart"/>
+      <w:r>
+        <w:rPr>
+          <w:rFonts w:cstheme="minorHAnsi"/>
+          <w:color w:val="000000" w:themeColor="text1"/>
+          <w:sz w:val="36"/>
+          <w:szCs w:val="36"/>
+          <w:shd w:val="clear" w:color="auto" w:fill="F7F7F8"/>
+        </w:rPr>
+        <w:t>OneAPI</w:t>
+      </w:r>
+      <w:proofErr w:type="spellEnd"/>
+      <w:r>
+        <w:rPr>
+          <w:rFonts w:cstheme="minorHAnsi"/>
+          <w:color w:val="000000" w:themeColor="text1"/>
+          <w:sz w:val="36"/>
+          <w:szCs w:val="36"/>
+          <w:shd w:val="clear" w:color="auto" w:fill="F7F7F8"/>
+        </w:rPr>
+        <w:t xml:space="preserve"> AI analytics toolkit and libraries.</w:t>
       </w:r>
       <w:r>
         <w:rPr>
@@ -1473,8 +1712,20 @@
           <w:szCs w:val="36"/>
           <w:shd w:val="clear" w:color="auto" w:fill="F7F7F8"/>
         </w:rPr>
-        <w:t>gains almost 1.5x performance speed in comparison to normal PyTorch</w:t>
-      </w:r>
+        <w:t xml:space="preserve">gains almost 1.5x performance speed in comparison to normal </w:t>
+      </w:r>
+      <w:proofErr w:type="spellStart"/>
+      <w:r>
+        <w:rPr>
+          <w:rFonts w:cstheme="minorHAnsi"/>
+          <w:color w:val="000000" w:themeColor="text1"/>
+          <w:sz w:val="36"/>
+          <w:szCs w:val="36"/>
+          <w:shd w:val="clear" w:color="auto" w:fill="F7F7F8"/>
+        </w:rPr>
+        <w:t>PyTorch</w:t>
+      </w:r>
+      <w:proofErr w:type="spellEnd"/>
       <w:r>
         <w:rPr>
           <w:rFonts w:cstheme="minorHAnsi"/>
@@ -1493,7 +1744,29 @@
           <w:szCs w:val="36"/>
           <w:shd w:val="clear" w:color="auto" w:fill="F7F7F8"/>
         </w:rPr>
-        <w:t xml:space="preserve"> The graph below shows CPU Wall time comparison between Pytorch vs IPEX.</w:t>
+        <w:t xml:space="preserve"> The graph below shows CPU Wall time comparison between </w:t>
+      </w:r>
+      <w:proofErr w:type="spellStart"/>
+      <w:r>
+        <w:rPr>
+          <w:rFonts w:cstheme="minorHAnsi"/>
+          <w:color w:val="000000" w:themeColor="text1"/>
+          <w:sz w:val="36"/>
+          <w:szCs w:val="36"/>
+          <w:shd w:val="clear" w:color="auto" w:fill="F7F7F8"/>
+        </w:rPr>
+        <w:t>Pytorch</w:t>
+      </w:r>
+      <w:proofErr w:type="spellEnd"/>
+      <w:r>
+        <w:rPr>
+          <w:rFonts w:cstheme="minorHAnsi"/>
+          <w:color w:val="000000" w:themeColor="text1"/>
+          <w:sz w:val="36"/>
+          <w:szCs w:val="36"/>
+          <w:shd w:val="clear" w:color="auto" w:fill="F7F7F8"/>
+        </w:rPr>
+        <w:t xml:space="preserve"> vs IPEX.</w:t>
       </w:r>
     </w:p>
     <w:p>
@@ -1572,17 +1845,27 @@
           <w:szCs w:val="36"/>
           <w:shd w:val="clear" w:color="auto" w:fill="F7F7F8"/>
         </w:rPr>
-        <w:lastRenderedPageBreak/>
         <w:t xml:space="preserve">Our </w:t>
       </w:r>
-      <w:r>
-        <w:rPr>
-          <w:rFonts w:cstheme="minorHAnsi"/>
-          <w:sz w:val="36"/>
-          <w:szCs w:val="36"/>
-          <w:shd w:val="clear" w:color="auto" w:fill="F7F7F8"/>
-        </w:rPr>
-        <w:t>github codebase links are mentioned below.</w:t>
+      <w:proofErr w:type="spellStart"/>
+      <w:r>
+        <w:rPr>
+          <w:rFonts w:cstheme="minorHAnsi"/>
+          <w:sz w:val="36"/>
+          <w:szCs w:val="36"/>
+          <w:shd w:val="clear" w:color="auto" w:fill="F7F7F8"/>
+        </w:rPr>
+        <w:t>github</w:t>
+      </w:r>
+      <w:proofErr w:type="spellEnd"/>
+      <w:r>
+        <w:rPr>
+          <w:rFonts w:cstheme="minorHAnsi"/>
+          <w:sz w:val="36"/>
+          <w:szCs w:val="36"/>
+          <w:shd w:val="clear" w:color="auto" w:fill="F7F7F8"/>
+        </w:rPr>
+        <w:t xml:space="preserve"> codebase links are mentioned below.</w:t>
       </w:r>
       <w:r>
         <w:rPr>
@@ -1602,14 +1885,25 @@
         </w:rPr>
         <w:t xml:space="preserve">Intel </w:t>
       </w:r>
-      <w:r>
-        <w:rPr>
-          <w:rFonts w:cstheme="minorHAnsi"/>
-          <w:sz w:val="36"/>
-          <w:szCs w:val="36"/>
-          <w:shd w:val="clear" w:color="auto" w:fill="F7F7F8"/>
-        </w:rPr>
-        <w:t>DevMesh as we were waiting for the hackathon to get over.</w:t>
+      <w:proofErr w:type="spellStart"/>
+      <w:r>
+        <w:rPr>
+          <w:rFonts w:cstheme="minorHAnsi"/>
+          <w:sz w:val="36"/>
+          <w:szCs w:val="36"/>
+          <w:shd w:val="clear" w:color="auto" w:fill="F7F7F8"/>
+        </w:rPr>
+        <w:t>DevMesh</w:t>
+      </w:r>
+      <w:proofErr w:type="spellEnd"/>
+      <w:r>
+        <w:rPr>
+          <w:rFonts w:cstheme="minorHAnsi"/>
+          <w:sz w:val="36"/>
+          <w:szCs w:val="36"/>
+          <w:shd w:val="clear" w:color="auto" w:fill="F7F7F8"/>
+        </w:rPr>
+        <w:t xml:space="preserve"> as we were waiting for the hackathon to get over.</w:t>
       </w:r>
     </w:p>
     <w:p>
@@ -1671,6 +1965,37 @@
           <w:shd w:val="clear" w:color="auto" w:fill="F7F7F8"/>
         </w:rPr>
         <w:t xml:space="preserve">for your time and support throughout the hackathon. </w:t>
+      </w:r>
+    </w:p>
+    <w:p>
+      <w:pPr>
+        <w:rPr>
+          <w:rFonts w:cstheme="minorHAnsi"/>
+          <w:color w:val="000000" w:themeColor="text1"/>
+          <w:sz w:val="36"/>
+          <w:szCs w:val="36"/>
+          <w:shd w:val="clear" w:color="auto" w:fill="F7F7F8"/>
+        </w:rPr>
+      </w:pPr>
+      <w:r>
+        <w:rPr>
+          <w:rFonts w:cstheme="minorHAnsi"/>
+          <w:color w:val="000000" w:themeColor="text1"/>
+          <w:sz w:val="36"/>
+          <w:szCs w:val="36"/>
+          <w:shd w:val="clear" w:color="auto" w:fill="F7F7F8"/>
+        </w:rPr>
+        <w:t>We’re open to questions now</w:t>
+      </w:r>
+      <w:r>
+        <w:rPr>
+          <w:rFonts w:cstheme="minorHAnsi"/>
+          <w:color w:val="000000" w:themeColor="text1"/>
+          <w:sz w:val="36"/>
+          <w:szCs w:val="36"/>
+          <w:shd w:val="clear" w:color="auto" w:fill="F7F7F8"/>
+        </w:rPr>
+        <w:t>.</w:t>
       </w:r>
     </w:p>
     <w:sectPr>
@@ -2087,6 +2412,7 @@
   <w:style w:type="character" w:default="1" w:styleId="DefaultParagraphFont">
     <w:name w:val="Default Paragraph Font"/>
     <w:uiPriority w:val="1"/>
+    <w:semiHidden/>
     <w:unhideWhenUsed/>
   </w:style>
   <w:style w:type="table" w:default="1" w:styleId="TableNormal">

</xml_diff>